<commit_message>
Updating HTML and CSS tutorials
</commit_message>
<xml_diff>
--- a/html_css_tutorial.docx
+++ b/html_css_tutorial.docx
@@ -3634,14 +3634,10 @@
       </w:r>
     </w:p>
     <w:p>
-      <w:r>
-        <w:tab/>
-      </w:r>
-      <w:r>
-        <w:tab/>
-      </w:r>
-      <w:r>
-        <w:tab/>
+      <w:pPr>
+        <w:ind w:left="2120"/>
+      </w:pPr>
+      <w:r>
         <w:t xml:space="preserve">display: grid; </w:t>
       </w:r>
       <w:r>
@@ -3650,6 +3646,28 @@
       <w:r>
         <w:t xml:space="preserve"> Crea la plantilla</w:t>
       </w:r>
+      <w:r>
+        <w:t xml:space="preserve">. Si se pusiera </w:t>
+      </w:r>
+      <w:r>
+        <w:t>flex, se permitiría que los elementos ocuparan el espacio de mayor optimización; esto es, el mayor espacio posible.</w:t>
+      </w:r>
+      <w:r>
+        <w:t xml:space="preserve"> De forma predeterminada ocuparán las filas, pero se puede indicar que ocupen las columnas</w:t>
+      </w:r>
+      <w:r>
+        <w:t xml:space="preserve"> con </w:t>
+      </w:r>
+      <w:r>
+        <w:rPr>
+          <w:i/>
+          <w:iCs/>
+        </w:rPr>
+        <w:t>flex-direction</w:t>
+      </w:r>
+      <w:r>
+        <w:t>.</w:t>
+      </w:r>
     </w:p>
     <w:p>
       <w:pPr>
@@ -3674,7 +3692,47 @@
         <w:t xml:space="preserve"> Divide la plantilla en 2 columnas de 100 pxs.</w:t>
       </w:r>
       <w:r>
-        <w:t xml:space="preserve"> Si se pusiera 50% lo dividiría en dos secciones iguales.</w:t>
+        <w:t xml:space="preserve"> Si se pusiera 50% lo dividiría en dos secciones </w:t>
+      </w:r>
+      <w:r>
+        <w:lastRenderedPageBreak/>
+        <w:t>iguales.</w:t>
+      </w:r>
+      <w:r>
+        <w:t xml:space="preserve"> </w:t>
+      </w:r>
+      <w:r>
+        <w:rPr>
+          <w:i/>
+          <w:iCs/>
+        </w:rPr>
+        <w:t>fr</w:t>
+      </w:r>
+      <w:r>
+        <w:t xml:space="preserve"> dividiría ocuparía la fracción asignada del total de</w:t>
+      </w:r>
+      <w:r>
+        <w:rPr>
+          <w:i/>
+          <w:iCs/>
+        </w:rPr>
+        <w:t xml:space="preserve"> fr</w:t>
+      </w:r>
+      <w:r>
+        <w:t>.</w:t>
+      </w:r>
+      <w:r>
+        <w:t xml:space="preserve"> </w:t>
+      </w:r>
+      <w:r>
+        <w:rPr>
+          <w:i/>
+          <w:iCs/>
+        </w:rPr>
+        <w:t>auto</w:t>
+      </w:r>
+      <w:r>
+        <w:t xml:space="preserve"> ocupa el espacio sin padding.</w:t>
       </w:r>
     </w:p>
     <w:p>
@@ -3696,13 +3754,556 @@
       <w:r>
         <w:t xml:space="preserve"> el espacio de la clase en 2 filas de 50px.</w:t>
       </w:r>
+      <w:r>
+        <w:t xml:space="preserve"> Para evitar la repetición se puede usar el atributo repeat:</w:t>
+      </w:r>
+    </w:p>
+    <w:p>
+      <w:pPr>
+        <w:ind w:left="2832" w:firstLine="2"/>
+      </w:pPr>
+      <w:r>
+        <w:t xml:space="preserve">grid-template-rows: </w:t>
+      </w:r>
+      <w:r>
+        <w:rPr>
+          <w:b/>
+          <w:bCs/>
+        </w:rPr>
+        <w:t>repeat</w:t>
+      </w:r>
+      <w:r>
+        <w:t>(2, 50px)</w:t>
+      </w:r>
+      <w:r>
+        <w:t xml:space="preserve"> </w:t>
+      </w:r>
+      <w:r>
+        <w:sym w:font="Wingdings" w:char="F0E0"/>
+      </w:r>
+      <w:r>
+        <w:t xml:space="preserve"> Repite</w:t>
+      </w:r>
+      <w:r>
+        <w:t xml:space="preserve"> 2 veces el espacio de 50 px.</w:t>
+      </w:r>
+    </w:p>
+    <w:p>
+      <w:pPr>
+        <w:ind w:left="2832" w:firstLine="2"/>
+      </w:pPr>
+      <w:r>
+        <w:t>También puede hacerse de tamaño variable, por ejemplo:</w:t>
+      </w:r>
+    </w:p>
+    <w:p>
+      <w:pPr>
+        <w:ind w:left="2832" w:firstLine="2"/>
+      </w:pPr>
+      <w:r>
+        <w:t>grid-template-rows: repeat(</w:t>
+      </w:r>
+      <w:r>
+        <w:rPr>
+          <w:b/>
+          <w:bCs/>
+        </w:rPr>
+        <w:t>auto-fill</w:t>
+      </w:r>
+      <w:r>
+        <w:t xml:space="preserve">, </w:t>
+      </w:r>
+      <w:r>
+        <w:rPr>
+          <w:b/>
+          <w:bCs/>
+        </w:rPr>
+        <w:t>minmax</w:t>
+      </w:r>
+      <w:r>
+        <w:t xml:space="preserve">(50px, 1fr)); </w:t>
+      </w:r>
+      <w:r>
+        <w:sym w:font="Wingdings" w:char="F0E0"/>
+      </w:r>
+      <w:r>
+        <w:t xml:space="preserve"> Repite 2 veces una columna con un mínimo de 50px y un máximo que ocupa todo su espacio</w:t>
+      </w:r>
+      <w:r>
+        <w:t xml:space="preserve"> (1fr)</w:t>
+      </w:r>
+      <w:r>
+        <w:t>.</w:t>
+      </w:r>
+      <w:r>
+        <w:t xml:space="preserve"> Además, </w:t>
+      </w:r>
+      <w:r>
+        <w:rPr>
+          <w:b/>
+          <w:bCs/>
+        </w:rPr>
+        <w:t>auto-fill</w:t>
+      </w:r>
+      <w:r>
+        <w:t xml:space="preserve"> crea tantas columnas como soliciten el tamaño de los elementos</w:t>
+      </w:r>
+      <w:r>
+        <w:t xml:space="preserve"> de forma dinámica.</w:t>
+      </w:r>
+      <w:r>
+        <w:t xml:space="preserve"> Se asemejan mucho a </w:t>
+      </w:r>
+      <w:r>
+        <w:rPr>
+          <w:b/>
+          <w:bCs/>
+        </w:rPr>
+        <w:t>auto-fit</w:t>
+      </w:r>
+      <w:r>
+        <w:t>, solo que este siempre ocupa toda la línea como &lt;div&gt;</w:t>
+      </w:r>
+      <w:r>
+        <w:t>.</w:t>
+      </w:r>
+    </w:p>
+    <w:p>
+      <w:pPr>
+        <w:ind w:left="2124"/>
+      </w:pPr>
+      <w:r>
+        <w:t xml:space="preserve">grid-column-gap: 20px </w:t>
+      </w:r>
+      <w:r>
+        <w:sym w:font="Wingdings" w:char="F0E0"/>
+      </w:r>
+      <w:r>
+        <w:t xml:space="preserve"> Deja una columna de espacio del tamaño indicado</w:t>
+      </w:r>
+      <w:r>
+        <w:t xml:space="preserve"> entre columnas.</w:t>
+      </w:r>
+    </w:p>
+    <w:p>
+      <w:pPr>
+        <w:ind w:left="2124"/>
+      </w:pPr>
+      <w:r>
+        <w:t xml:space="preserve">grid-row-gap: 20px </w:t>
+      </w:r>
+      <w:r>
+        <w:sym w:font="Wingdings" w:char="F0E0"/>
+      </w:r>
+      <w:r>
+        <w:t xml:space="preserve"> Deja una fila de espacio del tamaño indicado</w:t>
+      </w:r>
+      <w:r>
+        <w:t xml:space="preserve"> entre filas.</w:t>
+      </w:r>
+    </w:p>
+    <w:p>
+      <w:pPr>
+        <w:ind w:left="2124"/>
+      </w:pPr>
+      <w:r>
+        <w:t xml:space="preserve">grid-gap: 10px 20px </w:t>
+      </w:r>
+      <w:r>
+        <w:sym w:font="Wingdings" w:char="F0E0"/>
+      </w:r>
+      <w:r>
+        <w:t xml:space="preserve"> Notación </w:t>
+      </w:r>
+      <w:r>
+        <w:rPr>
+          <w:b/>
+          <w:bCs/>
+        </w:rPr>
+        <w:t>clockwise</w:t>
+      </w:r>
+      <w:r>
+        <w:t xml:space="preserve"> que indica </w:t>
+      </w:r>
+      <w:r>
+        <w:t>rows</w:t>
+      </w:r>
+      <w:r>
+        <w:t>-</w:t>
+      </w:r>
+      <w:r>
+        <w:t>columns</w:t>
+      </w:r>
+      <w:r>
+        <w:t>.</w:t>
+      </w:r>
+    </w:p>
+    <w:p>
+      <w:pPr>
+        <w:ind w:left="2124"/>
+      </w:pPr>
+      <w:r>
+        <w:t>grid-template-areas:</w:t>
+      </w:r>
+      <w:r>
+        <w:t xml:space="preserve"> </w:t>
+      </w:r>
+      <w:r>
+        <w:sym w:font="Wingdings" w:char="F0E0"/>
+      </w:r>
+      <w:r>
+        <w:t xml:space="preserve"> Permite clasificar cada elemento del grid en el tipo de área que le especifiques. Se debe respetar el número de columnas y filas.</w:t>
+      </w:r>
+    </w:p>
+    <w:p>
+      <w:pPr>
+        <w:ind w:left="2124"/>
+      </w:pPr>
+      <w:r>
+        <w:tab/>
+        <w:t>“header header”</w:t>
+      </w:r>
+    </w:p>
+    <w:p>
+      <w:pPr>
+        <w:ind w:left="2124"/>
+      </w:pPr>
+      <w:r>
+        <w:tab/>
+        <w:t>“body advert”</w:t>
+      </w:r>
+      <w:r>
+        <w:t>;</w:t>
+      </w:r>
     </w:p>
     <w:p>
       <w:pPr>
         <w:ind w:left="708" w:firstLine="708"/>
       </w:pPr>
       <w:r>
+        <w:t>}</w:t>
+      </w:r>
+    </w:p>
+    <w:p>
+      <w:r>
+        <w:t>&lt;/style&gt;</w:t>
+      </w:r>
+    </w:p>
+    <w:p/>
+    <w:p>
+      <w:r>
+        <w:t>Puedes determinar el número de columnas que ocupa un determinado elemento mediante:</w:t>
+      </w:r>
+    </w:p>
+    <w:p>
+      <w:r>
+        <w:tab/>
+        <w:t xml:space="preserve">grid-column: </w:t>
+      </w:r>
+      <w:r>
+        <w:t xml:space="preserve">2/3; </w:t>
+      </w:r>
+      <w:r>
+        <w:sym w:font="Wingdings" w:char="F0E0"/>
+      </w:r>
+      <w:r>
+        <w:t xml:space="preserve"> Indica que ocuparía desde el gap 2 hasta el gap 3</w:t>
+      </w:r>
+    </w:p>
+    <w:p>
+      <w:pPr>
+        <w:jc w:val="center"/>
+      </w:pPr>
+      <w:r>
+        <w:rPr>
+          <w:noProof/>
+        </w:rPr>
+        <w:drawing>
+          <wp:inline distT="0" distB="0" distL="0" distR="0" wp14:anchorId="211162F0" wp14:editId="07F869A5">
+            <wp:extent cx="3800724" cy="1755555"/>
+            <wp:effectExtent l="0" t="0" r="0" b="0"/>
+            <wp:docPr id="2" name="Imagen 2" descr="Cuadrículas - Aprende sobre desarrollo web | MDN"/>
+            <wp:cNvGraphicFramePr>
+              <a:graphicFrameLocks xmlns:a="http://schemas.openxmlformats.org/drawingml/2006/main" noChangeAspect="1"/>
+            </wp:cNvGraphicFramePr>
+            <a:graphic xmlns:a="http://schemas.openxmlformats.org/drawingml/2006/main">
+              <a:graphicData uri="http://schemas.openxmlformats.org/drawingml/2006/picture">
+                <pic:pic xmlns:pic="http://schemas.openxmlformats.org/drawingml/2006/picture">
+                  <pic:nvPicPr>
+                    <pic:cNvPr id="0" name="Picture 1" descr="Cuadrículas - Aprende sobre desarrollo web | MDN"/>
+                    <pic:cNvPicPr>
+                      <a:picLocks noChangeAspect="1" noChangeArrowheads="1"/>
+                    </pic:cNvPicPr>
+                  </pic:nvPicPr>
+                  <pic:blipFill>
+                    <a:blip r:embed="rId6" cstate="print">
+                      <a:extLst>
+                        <a:ext uri="{28A0092B-C50C-407E-A947-70E740481C1C}">
+                          <a14:useLocalDpi xmlns:a14="http://schemas.microsoft.com/office/drawing/2010/main" val="0"/>
+                        </a:ext>
+                      </a:extLst>
+                    </a:blip>
+                    <a:srcRect/>
+                    <a:stretch>
+                      <a:fillRect/>
+                    </a:stretch>
+                  </pic:blipFill>
+                  <pic:spPr bwMode="auto">
+                    <a:xfrm>
+                      <a:off x="0" y="0"/>
+                      <a:ext cx="3816341" cy="1762769"/>
+                    </a:xfrm>
+                    <a:prstGeom prst="rect">
+                      <a:avLst/>
+                    </a:prstGeom>
+                    <a:noFill/>
+                    <a:ln>
+                      <a:noFill/>
+                    </a:ln>
+                  </pic:spPr>
+                </pic:pic>
+              </a:graphicData>
+            </a:graphic>
+          </wp:inline>
+        </w:drawing>
+      </w:r>
+    </w:p>
+    <w:p>
+      <w:pPr>
+        <w:ind w:firstLine="708"/>
+        <w:rPr>
+          <w:i/>
+          <w:iCs/>
+        </w:rPr>
+      </w:pPr>
+      <w:r>
+        <w:t xml:space="preserve">Los </w:t>
+      </w:r>
+      <w:r>
+        <w:rPr>
+          <w:i/>
+          <w:iCs/>
+        </w:rPr>
+        <w:t>gutters</w:t>
+      </w:r>
+      <w:r>
+        <w:t xml:space="preserve"> equivalen a los </w:t>
+      </w:r>
+      <w:r>
+        <w:rPr>
+          <w:i/>
+          <w:iCs/>
+        </w:rPr>
+        <w:t>gaps</w:t>
+      </w:r>
+      <w:r>
+        <w:rPr>
+          <w:i/>
+          <w:iCs/>
+        </w:rPr>
+        <w:t>.</w:t>
+      </w:r>
+    </w:p>
+    <w:p>
+      <w:r>
         <w:lastRenderedPageBreak/>
+        <w:t>Se puede realizar la misma función con grid-row:</w:t>
+      </w:r>
+      <w:r>
+        <w:t xml:space="preserve"> ;</w:t>
+      </w:r>
+    </w:p>
+    <w:p/>
+    <w:p>
+      <w:r>
+        <w:t xml:space="preserve">Los elementos del grid </w:t>
+      </w:r>
+      <w:r>
+        <w:t xml:space="preserve">ocupan de forma predeterminada todo el espacio de la plantilla. </w:t>
+      </w:r>
+      <w:r>
+        <w:t>Se puede reducir el espacio ocupado a través de:</w:t>
+      </w:r>
+    </w:p>
+    <w:p>
+      <w:pPr>
+        <w:ind w:left="708" w:firstLine="2"/>
+      </w:pPr>
+      <w:r>
+        <w:t xml:space="preserve">justify-self: center; </w:t>
+      </w:r>
+      <w:r>
+        <w:sym w:font="Wingdings" w:char="F0E0"/>
+      </w:r>
+      <w:r>
+        <w:t xml:space="preserve"> Elimina el padding y sitúa el elemento en el centro (horizontal) de la casilla.</w:t>
+      </w:r>
+    </w:p>
+    <w:p>
+      <w:pPr>
+        <w:ind w:left="708" w:firstLine="2"/>
+      </w:pPr>
+      <w:r>
+        <w:t>align-self: center;</w:t>
+      </w:r>
+      <w:r>
+        <w:rPr>
+          <w:u w:val="single"/>
+        </w:rPr>
+        <w:t xml:space="preserve"> </w:t>
+      </w:r>
+      <w:r>
+        <w:sym w:font="Wingdings" w:char="F0E0"/>
+      </w:r>
+      <w:r>
+        <w:t xml:space="preserve"> Alinea el elemento y su padding verticalmente al centro.</w:t>
+      </w:r>
+    </w:p>
+    <w:p/>
+    <w:p>
+      <w:r>
+        <w:t>Este método necesita ser llamado como una clase independiente o por ID; pero se puede aplicar este espaciado directamente sobre toda la clase .container- del grid</w:t>
+      </w:r>
+      <w:r>
+        <w:t>, mediante:</w:t>
+      </w:r>
+    </w:p>
+    <w:p>
+      <w:r>
+        <w:tab/>
+        <w:t>justify-items: center;</w:t>
+      </w:r>
+    </w:p>
+    <w:p>
+      <w:r>
+        <w:tab/>
+        <w:t>align-items: center;</w:t>
+      </w:r>
+    </w:p>
+    <w:p/>
+    <w:p>
+      <w:r>
+        <w:t>Para asignar un elemento html a un área definida del grid, se emplea</w:t>
+      </w:r>
+      <w:r>
+        <w:t xml:space="preserve"> el atributo:</w:t>
+      </w:r>
+    </w:p>
+    <w:p>
+      <w:r>
+        <w:tab/>
+        <w:t>grid-</w:t>
+      </w:r>
+      <w:r>
+        <w:t xml:space="preserve">area: </w:t>
+      </w:r>
+      <w:r>
+        <w:t xml:space="preserve">NOMBRE </w:t>
+      </w:r>
+      <w:r>
+        <w:t>DE LA CASILLA (ej: header)</w:t>
+      </w:r>
+      <w:r>
+        <w:t>;</w:t>
+      </w:r>
+    </w:p>
+    <w:p>
+      <w:pPr>
+        <w:ind w:left="708"/>
+      </w:pPr>
+      <w:r>
+        <w:t xml:space="preserve">Este atributo también permite asignar un elemento en la plantilla según las </w:t>
+      </w:r>
+      <w:r>
+        <w:rPr>
+          <w:i/>
+          <w:iCs/>
+        </w:rPr>
+        <w:t>gaps</w:t>
+      </w:r>
+      <w:r>
+        <w:t xml:space="preserve"> que se le proporcionen.</w:t>
+      </w:r>
+      <w:r>
+        <w:t xml:space="preserve"> Ejemplo:</w:t>
+      </w:r>
+    </w:p>
+    <w:p>
+      <w:pPr>
+        <w:ind w:left="708"/>
+      </w:pPr>
+      <w:r>
+        <w:t>grid-area: 1/1/2/</w:t>
+      </w:r>
+      <w:r>
+        <w:t>1</w:t>
+      </w:r>
+      <w:r>
+        <w:t xml:space="preserve">; </w:t>
+      </w:r>
+      <w:r>
+        <w:sym w:font="Wingdings" w:char="F0E0"/>
+      </w:r>
+      <w:r>
+        <w:t xml:space="preserve"> El elemento comienza en el gap 1-1 y finaliza en el 2/1</w:t>
+      </w:r>
+      <w:r>
+        <w:t>, correspondiéndose este 2 a las filas.</w:t>
+      </w:r>
+    </w:p>
+    <w:p/>
+    <w:p>
+      <w:pPr>
+        <w:rPr>
+          <w:u w:val="single"/>
+        </w:rPr>
+      </w:pPr>
+      <w:r>
+        <w:rPr>
+          <w:b/>
+          <w:bCs/>
+          <w:u w:val="single"/>
+        </w:rPr>
+        <w:t>Condicionales</w:t>
+      </w:r>
+    </w:p>
+    <w:p>
+      <w:r>
+        <w:t xml:space="preserve">Se pueden poner restricciones </w:t>
+      </w:r>
+      <w:r>
+        <w:t>dentro del &lt;style&gt; a través del elemento @media</w:t>
+      </w:r>
+      <w:r>
+        <w:t>.</w:t>
+      </w:r>
+    </w:p>
+    <w:p>
+      <w:r>
+        <w:t>&lt;style&gt;</w:t>
+      </w:r>
+    </w:p>
+    <w:p>
+      <w:r>
+        <w:tab/>
+        <w:t>@media (min-width: 300px) {</w:t>
+      </w:r>
+      <w:r>
+        <w:t xml:space="preserve"> </w:t>
+      </w:r>
+      <w:r>
+        <w:sym w:font="Wingdings" w:char="F0E0"/>
+      </w:r>
+      <w:r>
+        <w:t xml:space="preserve"> Se ejecuta cuando </w:t>
+      </w:r>
+      <w:r>
+        <w:t>se cumple la condición</w:t>
+      </w:r>
+    </w:p>
+    <w:p>
+      <w:r>
+        <w:tab/>
         <w:t>}</w:t>
       </w:r>
     </w:p>
@@ -3712,11 +4313,15 @@
       </w:r>
     </w:p>
     <w:p/>
+    <w:p/>
+    <w:p/>
     <w:p>
       <w:r>
         <w:t>25/09/2020: 3 horas</w:t>
       </w:r>
     </w:p>
+    <w:p/>
+    <w:p/>
     <w:sectPr>
       <w:pgSz w:w="11906" w:h="16838"/>
       <w:pgMar w:top="1417" w:right="1701" w:bottom="1417" w:left="1701" w:header="708" w:footer="708" w:gutter="0"/>

</xml_diff>